<commit_message>
Week09: Add progress and milestone docs
</commit_message>
<xml_diff>
--- a/week09/team-milestone-doc-2.docx
+++ b/week09/team-milestone-doc-2.docx
@@ -110,50 +110,14 @@
           <w:sz w:val="36"/>
         </w:rPr>
       </w:pPr>
-      <w:proofErr w:type="spellStart"/>
+      <w:bookmarkStart w:id="0" w:name="_GoBack"/>
+      <w:bookmarkEnd w:id="0"/>
       <w:r>
         <w:rPr>
           <w:sz w:val="36"/>
         </w:rPr>
-        <w:t>Inessa</w:t>
-      </w:r>
-      <w:proofErr w:type="spellEnd"/>
-      <w:r>
-        <w:rPr>
-          <w:sz w:val="36"/>
-        </w:rPr>
-        <w:t xml:space="preserve"> Carroll</w:t>
-      </w:r>
-    </w:p>
-    <w:p>
-      <w:pPr>
-        <w:jc w:val="center"/>
-        <w:rPr>
-          <w:sz w:val="36"/>
-        </w:rPr>
-      </w:pPr>
-      <w:proofErr w:type="spellStart"/>
-      <w:r>
-        <w:rPr>
-          <w:sz w:val="36"/>
-        </w:rPr>
-        <w:t>Klevin</w:t>
-      </w:r>
-      <w:proofErr w:type="spellEnd"/>
-      <w:r>
-        <w:rPr>
-          <w:sz w:val="36"/>
-        </w:rPr>
-        <w:t xml:space="preserve"> </w:t>
-      </w:r>
-      <w:proofErr w:type="spellStart"/>
-      <w:r>
-        <w:rPr>
-          <w:sz w:val="36"/>
-        </w:rPr>
-        <w:t>Doda</w:t>
-      </w:r>
-      <w:proofErr w:type="spellEnd"/>
+        <w:t>Klevin Doda</w:t>
+      </w:r>
     </w:p>
     <w:p>
       <w:pPr>
@@ -193,17 +157,8 @@
           <w:sz w:val="28"/>
         </w:rPr>
         <w:lastRenderedPageBreak/>
-        <w:t xml:space="preserve">Features </w:t>
-      </w:r>
-      <w:proofErr w:type="spellStart"/>
-      <w:r>
-        <w:rPr>
-          <w:b/>
-          <w:sz w:val="28"/>
-        </w:rPr>
-        <w:t>Overiew</w:t>
-      </w:r>
-      <w:proofErr w:type="spellEnd"/>
+        <w:t>Features Overiew</w:t>
+      </w:r>
     </w:p>
     <w:p>
       <w:pPr>
@@ -1018,8 +973,6 @@
         </w:rPr>
         <w:t>Add the interfaces for the Goals and Statistics Activities, including all of the UI components.</w:t>
       </w:r>
-      <w:bookmarkStart w:id="0" w:name="_GoBack"/>
-      <w:bookmarkEnd w:id="0"/>
     </w:p>
     <w:p>
       <w:pPr>

</xml_diff>